<commit_message>
meha commit july 30
</commit_message>
<xml_diff>
--- a/Group 5 Project 1 Summary Findings.docx
+++ b/Group 5 Project 1 Summary Findings.docx
@@ -1,19 +1,10 @@
 
 <file path=word/document.xml><?xml version="1.0" encoding="utf-8"?>
-<w:document xmlns:wpc="http://schemas.microsoft.com/office/word/2010/wordprocessingCanvas" xmlns:cx="http://schemas.microsoft.com/office/drawing/2014/chartex" xmlns:cx1="http://schemas.microsoft.com/office/drawing/2015/9/8/chartex" xmlns:cx2="http://schemas.microsoft.com/office/drawing/2015/10/21/chartex" xmlns:cx3="http://schemas.microsoft.com/office/drawing/2016/5/9/chartex" xmlns:cx4="http://schemas.microsoft.com/office/drawing/2016/5/10/chartex" xmlns:cx5="http://schemas.microsoft.com/office/drawing/2016/5/11/chartex" xmlns:cx6="http://schemas.microsoft.com/office/drawing/2016/5/12/chartex" xmlns:cx7="http://schemas.microsoft.com/office/drawing/2016/5/13/chartex" xmlns:cx8="http://schemas.microsoft.com/office/drawing/2016/5/14/chartex" xmlns:mc="http://schemas.openxmlformats.org/markup-compatibility/2006" xmlns:aink="http://schemas.microsoft.com/office/drawing/2016/ink" xmlns:am3d="http://schemas.microsoft.com/office/drawing/2017/model3d" xmlns:o="urn:schemas-microsoft-com:office:office" xmlns:r="http://schemas.openxmlformats.org/officeDocument/2006/relationships" xmlns:m="http://schemas.openxmlformats.org/officeDocument/2006/math" xmlns:v="urn:schemas-microsoft-com:vml" xmlns:wp14="http://schemas.microsoft.com/office/word/2010/wordprocessingDrawing" xmlns:wp="http://schemas.openxmlformats.org/drawingml/2006/wordprocessingDrawing" xmlns:w10="urn:schemas-microsoft-com:office:word" xmlns:w="http://schemas.openxmlformats.org/wordprocessingml/2006/main" xmlns:w14="http://schemas.microsoft.com/office/word/2010/wordml" xmlns:w15="http://schemas.microsoft.com/office/word/2012/wordml" xmlns:w16cex="http://schemas.microsoft.com/office/word/2018/wordml/cex" xmlns:w16cid="http://schemas.microsoft.com/office/word/2016/wordml/cid" xmlns:w16="http://schemas.microsoft.com/office/word/2018/wordml" xmlns:w16se="http://schemas.microsoft.com/office/word/2015/wordml/symex" xmlns:wpg="http://schemas.microsoft.com/office/word/2010/wordprocessingGroup" xmlns:wpi="http://schemas.microsoft.com/office/word/2010/wordprocessingInk" xmlns:wne="http://schemas.microsoft.com/office/word/2006/wordml" xmlns:wps="http://schemas.microsoft.com/office/word/2010/wordprocessingShape" mc:Ignorable="w14 w15 w16se w16cid w16 w16cex wp14">
+<w:document xmlns:wpc="http://schemas.microsoft.com/office/word/2010/wordprocessingCanvas" xmlns:cx="http://schemas.microsoft.com/office/drawing/2014/chartex" xmlns:cx1="http://schemas.microsoft.com/office/drawing/2015/9/8/chartex" xmlns:cx2="http://schemas.microsoft.com/office/drawing/2015/10/21/chartex" xmlns:cx3="http://schemas.microsoft.com/office/drawing/2016/5/9/chartex" xmlns:cx4="http://schemas.microsoft.com/office/drawing/2016/5/10/chartex" xmlns:cx5="http://schemas.microsoft.com/office/drawing/2016/5/11/chartex" xmlns:cx6="http://schemas.microsoft.com/office/drawing/2016/5/12/chartex" xmlns:cx7="http://schemas.microsoft.com/office/drawing/2016/5/13/chartex" xmlns:cx8="http://schemas.microsoft.com/office/drawing/2016/5/14/chartex" xmlns:mc="http://schemas.openxmlformats.org/markup-compatibility/2006" xmlns:aink="http://schemas.microsoft.com/office/drawing/2016/ink" xmlns:am3d="http://schemas.microsoft.com/office/drawing/2017/model3d" xmlns:o="urn:schemas-microsoft-com:office:office" xmlns:r="http://schemas.openxmlformats.org/officeDocument/2006/relationships" xmlns:m="http://schemas.openxmlformats.org/officeDocument/2006/math" xmlns:v="urn:schemas-microsoft-com:vml" xmlns:wp14="http://schemas.microsoft.com/office/word/2010/wordprocessingDrawing" xmlns:wp="http://schemas.openxmlformats.org/drawingml/2006/wordprocessingDrawing" xmlns:w10="urn:schemas-microsoft-com:office:word" xmlns:w="http://schemas.openxmlformats.org/wordprocessingml/2006/main" xmlns:w14="http://schemas.microsoft.com/office/word/2010/wordml" xmlns:w15="http://schemas.microsoft.com/office/word/2012/wordml" xmlns:w16cid="http://schemas.microsoft.com/office/word/2016/wordml/cid" xmlns:w16se="http://schemas.microsoft.com/office/word/2015/wordml/symex" xmlns:wpg="http://schemas.microsoft.com/office/word/2010/wordprocessingGroup" xmlns:wpi="http://schemas.microsoft.com/office/word/2010/wordprocessingInk" xmlns:wne="http://schemas.microsoft.com/office/word/2006/wordml" xmlns:wps="http://schemas.microsoft.com/office/word/2010/wordprocessingShape" mc:Ignorable="w14 w15 w16se w16cid wp14">
   <w:body>
     <w:p>
       <w:r>
-        <w:t>For our project, we thought it would be fun to look at movies.  And not just any movies, but the top grossing and Academy Award winning Best Picture films o</w:t>
-      </w:r>
-      <w:r>
-        <w:t>ver the course of the last 100 years</w:t>
-      </w:r>
-      <w:r>
-        <w:t>.  What trends do we see?  And maybe more importantly what changes do we see?</w:t>
-      </w:r>
-      <w:r>
-        <w:t xml:space="preserve"> </w:t>
+        <w:t xml:space="preserve">For our project, we thought it would be fun to look at movies.  And not just any movies, but the top grossing and Academy Award winning Best Picture films over the course of the last 100 years.  What trends do we see?  And maybe more importantly what changes do we see? </w:t>
       </w:r>
     </w:p>
     <w:p/>
@@ -305,25 +296,7 @@
           <w:bCs/>
           <w:u w:val="single"/>
         </w:rPr>
-        <w:t xml:space="preserve">How are the best picture winners and </w:t>
-      </w:r>
-      <w:proofErr w:type="gramStart"/>
-      <w:r>
-        <w:rPr>
-          <w:b/>
-          <w:bCs/>
-          <w:u w:val="single"/>
-        </w:rPr>
-        <w:t>top-grossers</w:t>
-      </w:r>
-      <w:proofErr w:type="gramEnd"/>
-      <w:r>
-        <w:rPr>
-          <w:b/>
-          <w:bCs/>
-          <w:u w:val="single"/>
-        </w:rPr>
-        <w:t xml:space="preserve"> rated by popular users on sites such as “Rotten Tomatoes” or “IMDB”?</w:t>
+        <w:t>How are the best picture winners and top-grossers rated by popular users on sites such as “Rotten Tomatoes” or “IMDB”?</w:t>
       </w:r>
     </w:p>
     <w:p>
@@ -356,23 +329,7 @@
           <w:rFonts w:ascii="Calibri" w:eastAsia="Times New Roman" w:hAnsi="Calibri" w:cs="Calibri"/>
           <w:color w:val="000000"/>
         </w:rPr>
-        <w:t xml:space="preserve">" shows </w:t>
-      </w:r>
-      <w:proofErr w:type="gramStart"/>
-      <w:r>
-        <w:rPr>
-          <w:rFonts w:ascii="Calibri" w:eastAsia="Times New Roman" w:hAnsi="Calibri" w:cs="Calibri"/>
-          <w:color w:val="000000"/>
-        </w:rPr>
-        <w:t>a  greater</w:t>
-      </w:r>
-      <w:proofErr w:type="gramEnd"/>
-      <w:r>
-        <w:rPr>
-          <w:rFonts w:ascii="Calibri" w:eastAsia="Times New Roman" w:hAnsi="Calibri" w:cs="Calibri"/>
-          <w:color w:val="000000"/>
-        </w:rPr>
-        <w:t xml:space="preserve"> variation between top grossing film scores and best picture film scores.  Particularly of interest are the films from 2014 (Transformers 2) vs. (Birdman).  Overall, best picture films score consistently favorably on the </w:t>
+        <w:t xml:space="preserve">" shows a  greater variation between top grossing film scores and best picture film scores.  Particularly of interest are the films from 2014 (Transformers 2) vs. (Birdman).  Overall, best picture films score consistently favorably on the </w:t>
       </w:r>
       <w:proofErr w:type="spellStart"/>
       <w:r>
@@ -507,310 +464,34 @@
           <w:bCs/>
           <w:u w:val="single"/>
         </w:rPr>
-        <w:t>How diverse are the main actors in a film from a racial perspective?  And does this change over time?</w:t>
-      </w:r>
-    </w:p>
-    <w:p>
-      <w:r>
-        <w:t>TBD</w:t>
+        <w:t xml:space="preserve">How diverse are the main actors in a film from a racial perspective? </w:t>
+      </w:r>
+    </w:p>
+    <w:p>
+      <w:r>
+        <w:t>From a racial perspective, it is evident that best picture films were more diverse than top grossing films, but it was by less than 10%. This goes to show that our film industry needs to become more inclusive on a racial scale. Additionally, for the first 4 decades of the film industry (in both categories), all main characters were white. We also wanted to have move time to identify trends of increasing inclusivity in the 21</w:t>
+      </w:r>
+      <w:r>
+        <w:rPr>
+          <w:vertAlign w:val="superscript"/>
+        </w:rPr>
+        <w:t>st</w:t>
+      </w:r>
+      <w:r>
+        <w:t xml:space="preserve"> century. Overall, it is clear that best picture films are more diverse but not by much. </w:t>
       </w:r>
     </w:p>
     <w:p/>
     <w:p>
-      <w:pPr>
-        <w:rPr>
-          <w:b/>
-          <w:bCs/>
-          <w:u w:val="single"/>
-        </w:rPr>
-      </w:pPr>
-      <w:r>
-        <w:rPr>
-          <w:b/>
-          <w:bCs/>
-          <w:u w:val="single"/>
-        </w:rPr>
-        <w:t>Does one of the genders dominate the composition of main actors in a film?  Does this change?  And when?</w:t>
-      </w:r>
-    </w:p>
-    <w:p>
-      <w:r>
-        <w:t>TBD</w:t>
-      </w:r>
-    </w:p>
-    <w:p/>
-    <w:p>
-      <w:pPr>
-        <w:rPr>
-          <w:b/>
-          <w:bCs/>
-          <w:u w:val="single"/>
-        </w:rPr>
-      </w:pPr>
-      <w:r>
-        <w:rPr>
-          <w:b/>
-          <w:bCs/>
-          <w:u w:val="single"/>
-        </w:rPr>
-        <w:t>Are there any trends in pass rates of the Bechdel test over the years?</w:t>
-      </w:r>
-    </w:p>
-    <w:p>
-      <w:pPr>
-        <w:spacing w:after="0" w:line="240" w:lineRule="auto"/>
-        <w:ind w:firstLine="360"/>
-        <w:rPr>
-          <w:rFonts w:ascii="Calibri" w:eastAsia="Times New Roman" w:hAnsi="Calibri" w:cs="Calibri"/>
-          <w:color w:val="000000"/>
-        </w:rPr>
-      </w:pPr>
-      <w:r>
-        <w:rPr>
-          <w:rFonts w:ascii="Calibri" w:eastAsia="Times New Roman" w:hAnsi="Calibri" w:cs="Calibri"/>
-          <w:color w:val="000000"/>
-        </w:rPr>
-        <w:t>First, w</w:t>
-      </w:r>
-      <w:r>
-        <w:rPr>
-          <w:rFonts w:ascii="Calibri" w:eastAsia="Times New Roman" w:hAnsi="Calibri" w:cs="Calibri"/>
-          <w:color w:val="000000"/>
-        </w:rPr>
-        <w:t>hat exactly is the Bechdel Test?</w:t>
-      </w:r>
-      <w:r>
-        <w:rPr>
-          <w:rFonts w:ascii="Calibri" w:eastAsia="Times New Roman" w:hAnsi="Calibri" w:cs="Calibri"/>
-          <w:color w:val="000000"/>
-        </w:rPr>
-        <w:t xml:space="preserve">  </w:t>
-      </w:r>
-      <w:proofErr w:type="gramStart"/>
-      <w:r>
-        <w:rPr>
-          <w:rFonts w:ascii="Calibri" w:eastAsia="Times New Roman" w:hAnsi="Calibri" w:cs="Calibri"/>
-          <w:color w:val="000000"/>
-        </w:rPr>
-        <w:t>It’s</w:t>
-      </w:r>
-      <w:proofErr w:type="gramEnd"/>
-      <w:r>
-        <w:rPr>
-          <w:rFonts w:ascii="Calibri" w:eastAsia="Times New Roman" w:hAnsi="Calibri" w:cs="Calibri"/>
-          <w:color w:val="000000"/>
-        </w:rPr>
-        <w:t xml:space="preserve"> a test applied to any type of </w:t>
-      </w:r>
-      <w:r>
-        <w:rPr>
-          <w:rFonts w:ascii="Calibri" w:eastAsia="Times New Roman" w:hAnsi="Calibri" w:cs="Calibri"/>
-          <w:color w:val="000000"/>
-        </w:rPr>
-        <w:t xml:space="preserve">fictional </w:t>
-      </w:r>
-      <w:r>
-        <w:rPr>
-          <w:rFonts w:ascii="Calibri" w:eastAsia="Times New Roman" w:hAnsi="Calibri" w:cs="Calibri"/>
-          <w:color w:val="000000"/>
-        </w:rPr>
-        <w:t>media output (book, movie, song, etc.) to measure the representation of women in the medium.</w:t>
-      </w:r>
-      <w:r>
-        <w:rPr>
-          <w:rFonts w:ascii="Calibri" w:eastAsia="Times New Roman" w:hAnsi="Calibri" w:cs="Calibri"/>
-          <w:color w:val="000000"/>
-        </w:rPr>
-        <w:t xml:space="preserve">  So, h</w:t>
-      </w:r>
-      <w:r>
-        <w:rPr>
-          <w:rFonts w:ascii="Calibri" w:eastAsia="Times New Roman" w:hAnsi="Calibri" w:cs="Calibri"/>
-          <w:color w:val="000000"/>
-        </w:rPr>
-        <w:t>ow does a film pass the test</w:t>
-      </w:r>
-      <w:r>
-        <w:rPr>
-          <w:rFonts w:ascii="Calibri" w:eastAsia="Times New Roman" w:hAnsi="Calibri" w:cs="Calibri"/>
-          <w:color w:val="000000"/>
-        </w:rPr>
-        <w:t>:</w:t>
-      </w:r>
-    </w:p>
-    <w:p>
-      <w:pPr>
-        <w:spacing w:after="0" w:line="240" w:lineRule="auto"/>
-        <w:rPr>
-          <w:rFonts w:ascii="Calibri" w:eastAsia="Times New Roman" w:hAnsi="Calibri" w:cs="Calibri"/>
-          <w:color w:val="000000"/>
-        </w:rPr>
-      </w:pPr>
-    </w:p>
-    <w:p>
-      <w:pPr>
-        <w:pStyle w:val="ListParagraph"/>
-        <w:numPr>
-          <w:ilvl w:val="0"/>
-          <w:numId w:val="2"/>
-        </w:numPr>
-        <w:spacing w:after="0" w:line="240" w:lineRule="auto"/>
-        <w:rPr>
-          <w:rFonts w:ascii="Calibri" w:eastAsia="Times New Roman" w:hAnsi="Calibri" w:cs="Calibri"/>
-          <w:color w:val="000000"/>
-        </w:rPr>
-      </w:pPr>
-      <w:r>
-        <w:rPr>
-          <w:rFonts w:ascii="Calibri" w:eastAsia="Times New Roman" w:hAnsi="Calibri" w:cs="Calibri"/>
-          <w:color w:val="000000"/>
-        </w:rPr>
-        <w:t xml:space="preserve">It </w:t>
-      </w:r>
-      <w:r>
-        <w:rPr>
-          <w:rFonts w:ascii="Calibri" w:eastAsia="Times New Roman" w:hAnsi="Calibri" w:cs="Calibri"/>
-          <w:color w:val="000000"/>
-        </w:rPr>
-        <w:t>must feature</w:t>
-      </w:r>
-      <w:r>
-        <w:rPr>
-          <w:rFonts w:ascii="Calibri" w:eastAsia="Times New Roman" w:hAnsi="Calibri" w:cs="Calibri"/>
-          <w:color w:val="000000"/>
-        </w:rPr>
-        <w:t xml:space="preserve"> at least two women…</w:t>
-      </w:r>
-    </w:p>
-    <w:p>
-      <w:pPr>
-        <w:pStyle w:val="ListParagraph"/>
-        <w:numPr>
-          <w:ilvl w:val="0"/>
-          <w:numId w:val="2"/>
-        </w:numPr>
-        <w:spacing w:after="0" w:line="240" w:lineRule="auto"/>
-        <w:rPr>
-          <w:rFonts w:ascii="Calibri" w:eastAsia="Times New Roman" w:hAnsi="Calibri" w:cs="Calibri"/>
-          <w:color w:val="000000"/>
-        </w:rPr>
-      </w:pPr>
-      <w:r>
-        <w:rPr>
-          <w:rFonts w:ascii="Calibri" w:eastAsia="Times New Roman" w:hAnsi="Calibri" w:cs="Calibri"/>
-          <w:color w:val="000000"/>
-        </w:rPr>
-        <w:t xml:space="preserve">who talk to </w:t>
-      </w:r>
-      <w:proofErr w:type="gramStart"/>
-      <w:r>
-        <w:rPr>
-          <w:rFonts w:ascii="Calibri" w:eastAsia="Times New Roman" w:hAnsi="Calibri" w:cs="Calibri"/>
-          <w:color w:val="000000"/>
-        </w:rPr>
-        <w:t>each other…</w:t>
-      </w:r>
-      <w:proofErr w:type="gramEnd"/>
-    </w:p>
-    <w:p>
-      <w:pPr>
-        <w:pStyle w:val="ListParagraph"/>
-        <w:numPr>
-          <w:ilvl w:val="0"/>
-          <w:numId w:val="2"/>
-        </w:numPr>
-        <w:spacing w:after="0" w:line="240" w:lineRule="auto"/>
-        <w:rPr>
-          <w:rFonts w:ascii="Calibri" w:eastAsia="Times New Roman" w:hAnsi="Calibri" w:cs="Calibri"/>
-          <w:color w:val="000000"/>
-        </w:rPr>
-      </w:pPr>
-      <w:r>
-        <w:rPr>
-          <w:rFonts w:ascii="Calibri" w:eastAsia="Times New Roman" w:hAnsi="Calibri" w:cs="Calibri"/>
-          <w:color w:val="000000"/>
-        </w:rPr>
-        <w:t>about something other than a man.</w:t>
-      </w:r>
-    </w:p>
-    <w:p>
-      <w:pPr>
-        <w:spacing w:after="0" w:line="240" w:lineRule="auto"/>
-        <w:rPr>
-          <w:rFonts w:ascii="Calibri" w:eastAsia="Times New Roman" w:hAnsi="Calibri" w:cs="Calibri"/>
-          <w:color w:val="000000"/>
-        </w:rPr>
-      </w:pPr>
-    </w:p>
-    <w:p>
-      <w:pPr>
-        <w:spacing w:after="0" w:line="240" w:lineRule="auto"/>
-        <w:rPr>
-          <w:rFonts w:ascii="Calibri" w:eastAsia="Times New Roman" w:hAnsi="Calibri" w:cs="Calibri"/>
-          <w:color w:val="000000"/>
-        </w:rPr>
-      </w:pPr>
-      <w:r>
-        <w:rPr>
-          <w:rFonts w:ascii="Calibri" w:eastAsia="Times New Roman" w:hAnsi="Calibri" w:cs="Calibri"/>
-          <w:color w:val="000000"/>
-        </w:rPr>
-        <w:t>Easy.</w:t>
-      </w:r>
-    </w:p>
-    <w:p>
-      <w:pPr>
-        <w:spacing w:after="0" w:line="240" w:lineRule="auto"/>
-        <w:rPr>
-          <w:rFonts w:ascii="Calibri" w:eastAsia="Times New Roman" w:hAnsi="Calibri" w:cs="Calibri"/>
-          <w:color w:val="000000"/>
-        </w:rPr>
-      </w:pPr>
-    </w:p>
-    <w:p>
-      <w:pPr>
-        <w:spacing w:after="0" w:line="240" w:lineRule="auto"/>
-        <w:rPr>
-          <w:rFonts w:ascii="Calibri" w:eastAsia="Times New Roman" w:hAnsi="Calibri" w:cs="Calibri"/>
-          <w:color w:val="000000"/>
-        </w:rPr>
-      </w:pPr>
-      <w:r>
-        <w:rPr>
-          <w:rFonts w:ascii="Calibri" w:eastAsia="Times New Roman" w:hAnsi="Calibri" w:cs="Calibri"/>
-          <w:color w:val="000000"/>
-        </w:rPr>
-        <w:t>Right?</w:t>
-      </w:r>
-    </w:p>
-    <w:p>
-      <w:pPr>
-        <w:spacing w:after="0" w:line="240" w:lineRule="auto"/>
-        <w:rPr>
-          <w:rFonts w:ascii="Calibri" w:eastAsia="Times New Roman" w:hAnsi="Calibri" w:cs="Calibri"/>
-          <w:color w:val="000000"/>
-        </w:rPr>
-      </w:pPr>
-    </w:p>
-    <w:p>
-      <w:pPr>
-        <w:spacing w:after="0" w:line="240" w:lineRule="auto"/>
-        <w:jc w:val="center"/>
-        <w:rPr>
-          <w:rFonts w:ascii="Calibri" w:eastAsia="Times New Roman" w:hAnsi="Calibri" w:cs="Calibri"/>
-          <w:color w:val="000000"/>
-        </w:rPr>
-      </w:pPr>
       <w:r>
         <w:rPr>
           <w:noProof/>
         </w:rPr>
-        <w:lastRenderedPageBreak/>
         <w:drawing>
-          <wp:inline distT="0" distB="0" distL="0" distR="0" wp14:anchorId="760D9CF8" wp14:editId="47D59CED">
-            <wp:extent cx="5943600" cy="2971800"/>
+          <wp:inline distT="0" distB="0" distL="0" distR="0" wp14:anchorId="321489D2" wp14:editId="4663164C">
+            <wp:extent cx="5943600" cy="3710305"/>
             <wp:effectExtent l="0" t="0" r="0" b="0"/>
-            <wp:docPr id="2" name="Picture 2" descr="A close up of a logo&#10;&#10;Description automatically generated"/>
+            <wp:docPr id="10" name="Picture 10"/>
             <wp:cNvGraphicFramePr>
               <a:graphicFrameLocks xmlns:a="http://schemas.openxmlformats.org/drawingml/2006/main" noChangeAspect="1"/>
             </wp:cNvGraphicFramePr>
@@ -818,7 +499,7 @@
               <a:graphicData uri="http://schemas.openxmlformats.org/drawingml/2006/picture">
                 <pic:pic xmlns:pic="http://schemas.openxmlformats.org/drawingml/2006/picture">
                   <pic:nvPicPr>
-                    <pic:cNvPr id="2" name="bestpic_bechdel_pie.png"/>
+                    <pic:cNvPr id="10" name="Screen Shot 2020-07-29 at 11.44.47 PM.png"/>
                     <pic:cNvPicPr/>
                   </pic:nvPicPr>
                   <pic:blipFill>
@@ -836,7 +517,7 @@
                   <pic:spPr>
                     <a:xfrm>
                       <a:off x="0" y="0"/>
-                      <a:ext cx="5943600" cy="2971800"/>
+                      <a:ext cx="5943600" cy="3710305"/>
                     </a:xfrm>
                     <a:prstGeom prst="rect">
                       <a:avLst/>
@@ -851,22 +532,69 @@
     </w:p>
     <w:p>
       <w:pPr>
-        <w:spacing w:after="0" w:line="240" w:lineRule="auto"/>
-        <w:jc w:val="center"/>
-        <w:rPr>
-          <w:rFonts w:ascii="Calibri" w:eastAsia="Times New Roman" w:hAnsi="Calibri" w:cs="Calibri"/>
-          <w:color w:val="000000"/>
-        </w:rPr>
-      </w:pPr>
+        <w:rPr>
+          <w:b/>
+          <w:bCs/>
+          <w:u w:val="single"/>
+        </w:rPr>
+      </w:pPr>
+      <w:r>
+        <w:rPr>
+          <w:b/>
+          <w:bCs/>
+          <w:u w:val="single"/>
+        </w:rPr>
+        <w:lastRenderedPageBreak/>
+        <w:t xml:space="preserve">Does one of the genders dominate the composition of main actors in a film? </w:t>
+      </w:r>
+    </w:p>
+    <w:p>
+      <w:pPr>
+        <w:rPr>
+          <w:bCs/>
+        </w:rPr>
+      </w:pPr>
+      <w:r>
+        <w:rPr>
+          <w:bCs/>
+        </w:rPr>
+        <w:t>Yes. Male dominate</w:t>
+      </w:r>
+      <w:r>
+        <w:rPr>
+          <w:bCs/>
+        </w:rPr>
+        <w:t>d</w:t>
+      </w:r>
+      <w:r>
+        <w:rPr>
+          <w:bCs/>
+        </w:rPr>
+        <w:t xml:space="preserve"> the composition of main characters in both </w:t>
+      </w:r>
+      <w:r>
+        <w:rPr>
+          <w:bCs/>
+        </w:rPr>
+        <w:t xml:space="preserve">best picture films and top grossing films. There is only a 1.2% difference between the two datasets, which goes to show that films have always been dominated by men. There is a presence of women throughout the years but it is not as diverse as </w:t>
+      </w:r>
+      <w:r>
+        <w:rPr>
+          <w:bCs/>
+        </w:rPr>
+        <w:t xml:space="preserve">we had assumed. If there was more time, we would also have liked to analyze if the presence of women increased with each passing decade. </w:t>
+      </w:r>
+    </w:p>
+    <w:p>
       <w:r>
         <w:rPr>
           <w:noProof/>
         </w:rPr>
         <w:drawing>
-          <wp:inline distT="0" distB="0" distL="0" distR="0" wp14:anchorId="4DBCFD0C" wp14:editId="388B3DAE">
-            <wp:extent cx="5943600" cy="2971800"/>
+          <wp:inline distT="0" distB="0" distL="0" distR="0" wp14:anchorId="0C997DCE" wp14:editId="46C444BA">
+            <wp:extent cx="5943600" cy="3536315"/>
             <wp:effectExtent l="0" t="0" r="0" b="0"/>
-            <wp:docPr id="3" name="Picture 3" descr="A picture containing umbrella&#10;&#10;Description automatically generated"/>
+            <wp:docPr id="11" name="Picture 11"/>
             <wp:cNvGraphicFramePr>
               <a:graphicFrameLocks xmlns:a="http://schemas.openxmlformats.org/drawingml/2006/main" noChangeAspect="1"/>
             </wp:cNvGraphicFramePr>
@@ -874,7 +602,7 @@
               <a:graphicData uri="http://schemas.openxmlformats.org/drawingml/2006/picture">
                 <pic:pic xmlns:pic="http://schemas.openxmlformats.org/drawingml/2006/picture">
                   <pic:nvPicPr>
-                    <pic:cNvPr id="3" name="topgross_bechdel_pie.png"/>
+                    <pic:cNvPr id="11" name="Screen Shot 2020-07-29 at 9.46.08 PM.png"/>
                     <pic:cNvPicPr/>
                   </pic:nvPicPr>
                   <pic:blipFill>
@@ -892,7 +620,7 @@
                   <pic:spPr>
                     <a:xfrm>
                       <a:off x="0" y="0"/>
-                      <a:ext cx="5943600" cy="2971800"/>
+                      <a:ext cx="5943600" cy="3536315"/>
                     </a:xfrm>
                     <a:prstGeom prst="rect">
                       <a:avLst/>
@@ -904,173 +632,263 @@
           </wp:inline>
         </w:drawing>
       </w:r>
+      <w:bookmarkStart w:id="0" w:name="_GoBack"/>
+      <w:bookmarkEnd w:id="0"/>
+    </w:p>
+    <w:p>
+      <w:pPr>
+        <w:rPr>
+          <w:b/>
+          <w:bCs/>
+          <w:u w:val="single"/>
+        </w:rPr>
+      </w:pPr>
+      <w:r>
+        <w:rPr>
+          <w:b/>
+          <w:bCs/>
+          <w:u w:val="single"/>
+        </w:rPr>
+        <w:t>Are there any trends in pass rates of the Bechdel test over the years?</w:t>
+      </w:r>
     </w:p>
     <w:p>
       <w:pPr>
         <w:spacing w:after="0" w:line="240" w:lineRule="auto"/>
-        <w:ind w:firstLine="720"/>
-        <w:rPr>
-          <w:rFonts w:ascii="Calibri" w:eastAsia="Times New Roman" w:hAnsi="Calibri" w:cs="Calibri"/>
-          <w:color w:val="000000"/>
-        </w:rPr>
-      </w:pPr>
-      <w:r>
-        <w:rPr>
-          <w:rFonts w:ascii="Calibri" w:eastAsia="Times New Roman" w:hAnsi="Calibri" w:cs="Calibri"/>
-          <w:color w:val="000000"/>
-        </w:rPr>
-        <w:t xml:space="preserve">Just under half of both the Best Picture (45%) and Top Grossing films (42%) over the past century passed the Bechdel Test.  Has this changed over time?  Maybe?  Since the turn of the century twenty years ago, of the top grossing films for each year - 14 pass the Bechdel test.  And </w:t>
-      </w:r>
-      <w:proofErr w:type="gramStart"/>
-      <w:r>
-        <w:rPr>
-          <w:rFonts w:ascii="Calibri" w:eastAsia="Times New Roman" w:hAnsi="Calibri" w:cs="Calibri"/>
-          <w:color w:val="000000"/>
-        </w:rPr>
-        <w:t>of course</w:t>
-      </w:r>
-      <w:proofErr w:type="gramEnd"/>
-      <w:r>
-        <w:rPr>
-          <w:rFonts w:ascii="Calibri" w:eastAsia="Times New Roman" w:hAnsi="Calibri" w:cs="Calibri"/>
-          <w:color w:val="000000"/>
-        </w:rPr>
-        <w:t xml:space="preserve"> the Best Picture Award winners have kept up with this trend, right?  Well, not exactly.  Since 2000, only 10 out of the 19 Academy Award Best Picture Winners pass the Bechdel Test.  </w:t>
+        <w:ind w:firstLine="360"/>
+        <w:rPr>
+          <w:rFonts w:ascii="Calibri" w:eastAsia="Times New Roman" w:hAnsi="Calibri" w:cs="Calibri"/>
+          <w:color w:val="000000"/>
+        </w:rPr>
+      </w:pPr>
+      <w:r>
+        <w:rPr>
+          <w:rFonts w:ascii="Calibri" w:eastAsia="Times New Roman" w:hAnsi="Calibri" w:cs="Calibri"/>
+          <w:color w:val="000000"/>
+        </w:rPr>
+        <w:t>First, w</w:t>
+      </w:r>
+      <w:r>
+        <w:rPr>
+          <w:rFonts w:ascii="Calibri" w:eastAsia="Times New Roman" w:hAnsi="Calibri" w:cs="Calibri"/>
+          <w:color w:val="000000"/>
+        </w:rPr>
+        <w:t>hat exactly is the Bechdel Test?</w:t>
+      </w:r>
+      <w:r>
+        <w:rPr>
+          <w:rFonts w:ascii="Calibri" w:eastAsia="Times New Roman" w:hAnsi="Calibri" w:cs="Calibri"/>
+          <w:color w:val="000000"/>
+        </w:rPr>
+        <w:t xml:space="preserve">  </w:t>
+      </w:r>
+      <w:r>
+        <w:rPr>
+          <w:rFonts w:ascii="Calibri" w:eastAsia="Times New Roman" w:hAnsi="Calibri" w:cs="Calibri"/>
+          <w:color w:val="000000"/>
+        </w:rPr>
+        <w:t xml:space="preserve">It’s a test applied to any type of </w:t>
+      </w:r>
+      <w:r>
+        <w:rPr>
+          <w:rFonts w:ascii="Calibri" w:eastAsia="Times New Roman" w:hAnsi="Calibri" w:cs="Calibri"/>
+          <w:color w:val="000000"/>
+        </w:rPr>
+        <w:t xml:space="preserve">fictional </w:t>
+      </w:r>
+      <w:r>
+        <w:rPr>
+          <w:rFonts w:ascii="Calibri" w:eastAsia="Times New Roman" w:hAnsi="Calibri" w:cs="Calibri"/>
+          <w:color w:val="000000"/>
+        </w:rPr>
+        <w:t>media output (book, movie, song, etc.) to measure the representation of women in the medium.</w:t>
+      </w:r>
+      <w:r>
+        <w:rPr>
+          <w:rFonts w:ascii="Calibri" w:eastAsia="Times New Roman" w:hAnsi="Calibri" w:cs="Calibri"/>
+          <w:color w:val="000000"/>
+        </w:rPr>
+        <w:t xml:space="preserve">  So, h</w:t>
+      </w:r>
+      <w:r>
+        <w:rPr>
+          <w:rFonts w:ascii="Calibri" w:eastAsia="Times New Roman" w:hAnsi="Calibri" w:cs="Calibri"/>
+          <w:color w:val="000000"/>
+        </w:rPr>
+        <w:t>ow does a film pass the test</w:t>
+      </w:r>
+      <w:r>
+        <w:rPr>
+          <w:rFonts w:ascii="Calibri" w:eastAsia="Times New Roman" w:hAnsi="Calibri" w:cs="Calibri"/>
+          <w:color w:val="000000"/>
+        </w:rPr>
+        <w:t>:</w:t>
       </w:r>
     </w:p>
     <w:p>
       <w:pPr>
         <w:spacing w:after="0" w:line="240" w:lineRule="auto"/>
-        <w:ind w:firstLine="720"/>
-        <w:rPr>
-          <w:rFonts w:ascii="Calibri" w:eastAsia="Times New Roman" w:hAnsi="Calibri" w:cs="Calibri"/>
-          <w:color w:val="000000"/>
-        </w:rPr>
-      </w:pPr>
-      <w:r>
-        <w:rPr>
-          <w:rFonts w:ascii="Calibri" w:eastAsia="Times New Roman" w:hAnsi="Calibri" w:cs="Calibri"/>
-          <w:color w:val="000000"/>
-        </w:rPr>
-        <w:t xml:space="preserve">And at the turn of the </w:t>
-      </w:r>
-      <w:r>
-        <w:rPr>
-          <w:rFonts w:ascii="Calibri" w:eastAsia="Times New Roman" w:hAnsi="Calibri" w:cs="Calibri"/>
-          <w:color w:val="000000"/>
-        </w:rPr>
-        <w:t>millennium</w:t>
-      </w:r>
-      <w:r>
-        <w:rPr>
-          <w:rFonts w:ascii="Calibri" w:eastAsia="Times New Roman" w:hAnsi="Calibri" w:cs="Calibri"/>
-          <w:color w:val="000000"/>
-        </w:rPr>
-        <w:t>?  Both the top grossing film (</w:t>
-      </w:r>
-      <w:r>
-        <w:rPr>
-          <w:rFonts w:ascii="Calibri" w:eastAsia="Times New Roman" w:hAnsi="Calibri" w:cs="Calibri"/>
-          <w:i/>
-          <w:iCs/>
-          <w:color w:val="000000"/>
-        </w:rPr>
-        <w:t>Mission Impossible II</w:t>
-      </w:r>
-      <w:r>
-        <w:rPr>
-          <w:rFonts w:ascii="Calibri" w:eastAsia="Times New Roman" w:hAnsi="Calibri" w:cs="Calibri"/>
-          <w:color w:val="000000"/>
-        </w:rPr>
-        <w:t>) and the Best Picture award winner (</w:t>
-      </w:r>
-      <w:r>
-        <w:rPr>
-          <w:rFonts w:ascii="Calibri" w:eastAsia="Times New Roman" w:hAnsi="Calibri" w:cs="Calibri"/>
-          <w:i/>
-          <w:iCs/>
-          <w:color w:val="000000"/>
-        </w:rPr>
-        <w:t>Gladiator</w:t>
-      </w:r>
-      <w:r>
-        <w:rPr>
-          <w:rFonts w:ascii="Calibri" w:eastAsia="Times New Roman" w:hAnsi="Calibri" w:cs="Calibri"/>
-          <w:color w:val="000000"/>
-        </w:rPr>
-        <w:t xml:space="preserve">) FAIL the Bechdel test with a ZERO.  Which means, not only is there no conversation between </w:t>
-      </w:r>
-      <w:r>
-        <w:rPr>
-          <w:rFonts w:ascii="Calibri" w:eastAsia="Times New Roman" w:hAnsi="Calibri" w:cs="Calibri"/>
-          <w:color w:val="000000"/>
-        </w:rPr>
-        <w:t>two</w:t>
-      </w:r>
-      <w:r>
-        <w:rPr>
-          <w:rFonts w:ascii="Calibri" w:eastAsia="Times New Roman" w:hAnsi="Calibri" w:cs="Calibri"/>
-          <w:color w:val="000000"/>
-        </w:rPr>
-        <w:t xml:space="preserve"> women in the film about something besides a man.  The films </w:t>
-      </w:r>
-      <w:proofErr w:type="gramStart"/>
-      <w:r>
-        <w:rPr>
-          <w:rFonts w:ascii="Calibri" w:eastAsia="Times New Roman" w:hAnsi="Calibri" w:cs="Calibri"/>
-          <w:color w:val="000000"/>
-        </w:rPr>
-        <w:t>don't</w:t>
-      </w:r>
-      <w:proofErr w:type="gramEnd"/>
-      <w:r>
-        <w:rPr>
-          <w:rFonts w:ascii="Calibri" w:eastAsia="Times New Roman" w:hAnsi="Calibri" w:cs="Calibri"/>
-          <w:color w:val="000000"/>
-        </w:rPr>
-        <w:t xml:space="preserve"> have </w:t>
-      </w:r>
-      <w:r>
-        <w:rPr>
-          <w:rFonts w:ascii="Calibri" w:eastAsia="Times New Roman" w:hAnsi="Calibri" w:cs="Calibri"/>
-          <w:color w:val="000000"/>
-        </w:rPr>
-        <w:t>two</w:t>
-      </w:r>
-      <w:r>
-        <w:rPr>
-          <w:rFonts w:ascii="Calibri" w:eastAsia="Times New Roman" w:hAnsi="Calibri" w:cs="Calibri"/>
-          <w:color w:val="000000"/>
-        </w:rPr>
-        <w:t xml:space="preserve"> female character</w:t>
-      </w:r>
-      <w:r>
-        <w:rPr>
-          <w:rFonts w:ascii="Calibri" w:eastAsia="Times New Roman" w:hAnsi="Calibri" w:cs="Calibri"/>
-          <w:color w:val="000000"/>
-        </w:rPr>
-        <w:t>s at all</w:t>
-      </w:r>
-      <w:r>
-        <w:rPr>
-          <w:rFonts w:ascii="Calibri" w:eastAsia="Times New Roman" w:hAnsi="Calibri" w:cs="Calibri"/>
-          <w:color w:val="000000"/>
-        </w:rPr>
-        <w:t>.</w:t>
-      </w:r>
-    </w:p>
-    <w:p/>
-    <w:p>
+        <w:rPr>
+          <w:rFonts w:ascii="Calibri" w:eastAsia="Times New Roman" w:hAnsi="Calibri" w:cs="Calibri"/>
+          <w:color w:val="000000"/>
+        </w:rPr>
+      </w:pPr>
+    </w:p>
+    <w:p>
+      <w:pPr>
+        <w:pStyle w:val="ListParagraph"/>
+        <w:numPr>
+          <w:ilvl w:val="0"/>
+          <w:numId w:val="2"/>
+        </w:numPr>
+        <w:spacing w:after="0" w:line="240" w:lineRule="auto"/>
+        <w:rPr>
+          <w:rFonts w:ascii="Calibri" w:eastAsia="Times New Roman" w:hAnsi="Calibri" w:cs="Calibri"/>
+          <w:color w:val="000000"/>
+        </w:rPr>
+      </w:pPr>
+      <w:r>
+        <w:rPr>
+          <w:rFonts w:ascii="Calibri" w:eastAsia="Times New Roman" w:hAnsi="Calibri" w:cs="Calibri"/>
+          <w:color w:val="000000"/>
+        </w:rPr>
+        <w:t xml:space="preserve">It </w:t>
+      </w:r>
+      <w:r>
+        <w:rPr>
+          <w:rFonts w:ascii="Calibri" w:eastAsia="Times New Roman" w:hAnsi="Calibri" w:cs="Calibri"/>
+          <w:color w:val="000000"/>
+        </w:rPr>
+        <w:t>must feature</w:t>
+      </w:r>
+      <w:r>
+        <w:rPr>
+          <w:rFonts w:ascii="Calibri" w:eastAsia="Times New Roman" w:hAnsi="Calibri" w:cs="Calibri"/>
+          <w:color w:val="000000"/>
+        </w:rPr>
+        <w:t xml:space="preserve"> at least two women…</w:t>
+      </w:r>
+    </w:p>
+    <w:p>
+      <w:pPr>
+        <w:pStyle w:val="ListParagraph"/>
+        <w:numPr>
+          <w:ilvl w:val="0"/>
+          <w:numId w:val="2"/>
+        </w:numPr>
+        <w:spacing w:after="0" w:line="240" w:lineRule="auto"/>
+        <w:rPr>
+          <w:rFonts w:ascii="Calibri" w:eastAsia="Times New Roman" w:hAnsi="Calibri" w:cs="Calibri"/>
+          <w:color w:val="000000"/>
+        </w:rPr>
+      </w:pPr>
+      <w:r>
+        <w:rPr>
+          <w:rFonts w:ascii="Calibri" w:eastAsia="Times New Roman" w:hAnsi="Calibri" w:cs="Calibri"/>
+          <w:color w:val="000000"/>
+        </w:rPr>
+        <w:t>who talk to each other…</w:t>
+      </w:r>
+    </w:p>
+    <w:p>
+      <w:pPr>
+        <w:pStyle w:val="ListParagraph"/>
+        <w:numPr>
+          <w:ilvl w:val="0"/>
+          <w:numId w:val="2"/>
+        </w:numPr>
+        <w:spacing w:after="0" w:line="240" w:lineRule="auto"/>
+        <w:rPr>
+          <w:rFonts w:ascii="Calibri" w:eastAsia="Times New Roman" w:hAnsi="Calibri" w:cs="Calibri"/>
+          <w:color w:val="000000"/>
+        </w:rPr>
+      </w:pPr>
+      <w:r>
+        <w:rPr>
+          <w:rFonts w:ascii="Calibri" w:eastAsia="Times New Roman" w:hAnsi="Calibri" w:cs="Calibri"/>
+          <w:color w:val="000000"/>
+        </w:rPr>
+        <w:t>about something other than a man.</w:t>
+      </w:r>
+    </w:p>
+    <w:p>
+      <w:pPr>
+        <w:spacing w:after="0" w:line="240" w:lineRule="auto"/>
+        <w:rPr>
+          <w:rFonts w:ascii="Calibri" w:eastAsia="Times New Roman" w:hAnsi="Calibri" w:cs="Calibri"/>
+          <w:color w:val="000000"/>
+        </w:rPr>
+      </w:pPr>
+    </w:p>
+    <w:p>
+      <w:pPr>
+        <w:spacing w:after="0" w:line="240" w:lineRule="auto"/>
+        <w:rPr>
+          <w:rFonts w:ascii="Calibri" w:eastAsia="Times New Roman" w:hAnsi="Calibri" w:cs="Calibri"/>
+          <w:color w:val="000000"/>
+        </w:rPr>
+      </w:pPr>
+      <w:r>
+        <w:rPr>
+          <w:rFonts w:ascii="Calibri" w:eastAsia="Times New Roman" w:hAnsi="Calibri" w:cs="Calibri"/>
+          <w:color w:val="000000"/>
+        </w:rPr>
+        <w:t>Easy.</w:t>
+      </w:r>
+    </w:p>
+    <w:p>
+      <w:pPr>
+        <w:spacing w:after="0" w:line="240" w:lineRule="auto"/>
+        <w:rPr>
+          <w:rFonts w:ascii="Calibri" w:eastAsia="Times New Roman" w:hAnsi="Calibri" w:cs="Calibri"/>
+          <w:color w:val="000000"/>
+        </w:rPr>
+      </w:pPr>
+    </w:p>
+    <w:p>
+      <w:pPr>
+        <w:spacing w:after="0" w:line="240" w:lineRule="auto"/>
+        <w:rPr>
+          <w:rFonts w:ascii="Calibri" w:eastAsia="Times New Roman" w:hAnsi="Calibri" w:cs="Calibri"/>
+          <w:color w:val="000000"/>
+        </w:rPr>
+      </w:pPr>
+      <w:r>
+        <w:rPr>
+          <w:rFonts w:ascii="Calibri" w:eastAsia="Times New Roman" w:hAnsi="Calibri" w:cs="Calibri"/>
+          <w:color w:val="000000"/>
+        </w:rPr>
+        <w:t>Right?</w:t>
+      </w:r>
+    </w:p>
+    <w:p>
+      <w:pPr>
+        <w:spacing w:after="0" w:line="240" w:lineRule="auto"/>
+        <w:rPr>
+          <w:rFonts w:ascii="Calibri" w:eastAsia="Times New Roman" w:hAnsi="Calibri" w:cs="Calibri"/>
+          <w:color w:val="000000"/>
+        </w:rPr>
+      </w:pPr>
+    </w:p>
+    <w:p>
+      <w:pPr>
+        <w:spacing w:after="0" w:line="240" w:lineRule="auto"/>
+        <w:jc w:val="center"/>
+        <w:rPr>
+          <w:rFonts w:ascii="Calibri" w:eastAsia="Times New Roman" w:hAnsi="Calibri" w:cs="Calibri"/>
+          <w:color w:val="000000"/>
+        </w:rPr>
+      </w:pPr>
       <w:r>
         <w:rPr>
           <w:noProof/>
         </w:rPr>
         <w:lastRenderedPageBreak/>
         <w:drawing>
-          <wp:inline distT="0" distB="0" distL="0" distR="0" wp14:anchorId="6BD7B839" wp14:editId="5C1C1528">
+          <wp:inline distT="0" distB="0" distL="0" distR="0" wp14:anchorId="760D9CF8" wp14:editId="47D59CED">
             <wp:extent cx="5943600" cy="2971800"/>
             <wp:effectExtent l="0" t="0" r="0" b="0"/>
-            <wp:docPr id="4" name="Picture 4" descr="A screenshot of a cell phone&#10;&#10;Description automatically generated"/>
+            <wp:docPr id="2" name="Picture 2" descr="A close up of a logo&#10;&#10;Description automatically generated"/>
             <wp:cNvGraphicFramePr>
               <a:graphicFrameLocks xmlns:a="http://schemas.openxmlformats.org/drawingml/2006/main" noChangeAspect="1"/>
             </wp:cNvGraphicFramePr>
@@ -1078,7 +896,7 @@
               <a:graphicData uri="http://schemas.openxmlformats.org/drawingml/2006/picture">
                 <pic:pic xmlns:pic="http://schemas.openxmlformats.org/drawingml/2006/picture">
                   <pic:nvPicPr>
-                    <pic:cNvPr id="4" name="bechdel_2000s_horizontal_bar.png"/>
+                    <pic:cNvPr id="2" name="bestpic_bechdel_pie.png"/>
                     <pic:cNvPicPr/>
                   </pic:nvPicPr>
                   <pic:blipFill>
@@ -1109,6 +927,220 @@
         </w:drawing>
       </w:r>
     </w:p>
+    <w:p>
+      <w:pPr>
+        <w:spacing w:after="0" w:line="240" w:lineRule="auto"/>
+        <w:jc w:val="center"/>
+        <w:rPr>
+          <w:rFonts w:ascii="Calibri" w:eastAsia="Times New Roman" w:hAnsi="Calibri" w:cs="Calibri"/>
+          <w:color w:val="000000"/>
+        </w:rPr>
+      </w:pPr>
+      <w:r>
+        <w:rPr>
+          <w:noProof/>
+        </w:rPr>
+        <w:drawing>
+          <wp:inline distT="0" distB="0" distL="0" distR="0" wp14:anchorId="4DBCFD0C" wp14:editId="388B3DAE">
+            <wp:extent cx="5943600" cy="2971800"/>
+            <wp:effectExtent l="0" t="0" r="0" b="0"/>
+            <wp:docPr id="3" name="Picture 3" descr="A picture containing umbrella&#10;&#10;Description automatically generated"/>
+            <wp:cNvGraphicFramePr>
+              <a:graphicFrameLocks xmlns:a="http://schemas.openxmlformats.org/drawingml/2006/main" noChangeAspect="1"/>
+            </wp:cNvGraphicFramePr>
+            <a:graphic xmlns:a="http://schemas.openxmlformats.org/drawingml/2006/main">
+              <a:graphicData uri="http://schemas.openxmlformats.org/drawingml/2006/picture">
+                <pic:pic xmlns:pic="http://schemas.openxmlformats.org/drawingml/2006/picture">
+                  <pic:nvPicPr>
+                    <pic:cNvPr id="3" name="topgross_bechdel_pie.png"/>
+                    <pic:cNvPicPr/>
+                  </pic:nvPicPr>
+                  <pic:blipFill>
+                    <a:blip r:embed="rId13">
+                      <a:extLst>
+                        <a:ext uri="{28A0092B-C50C-407E-A947-70E740481C1C}">
+                          <a14:useLocalDpi xmlns:a14="http://schemas.microsoft.com/office/drawing/2010/main" val="0"/>
+                        </a:ext>
+                      </a:extLst>
+                    </a:blip>
+                    <a:stretch>
+                      <a:fillRect/>
+                    </a:stretch>
+                  </pic:blipFill>
+                  <pic:spPr>
+                    <a:xfrm>
+                      <a:off x="0" y="0"/>
+                      <a:ext cx="5943600" cy="2971800"/>
+                    </a:xfrm>
+                    <a:prstGeom prst="rect">
+                      <a:avLst/>
+                    </a:prstGeom>
+                  </pic:spPr>
+                </pic:pic>
+              </a:graphicData>
+            </a:graphic>
+          </wp:inline>
+        </w:drawing>
+      </w:r>
+    </w:p>
+    <w:p>
+      <w:pPr>
+        <w:spacing w:after="0" w:line="240" w:lineRule="auto"/>
+        <w:ind w:firstLine="720"/>
+        <w:rPr>
+          <w:rFonts w:ascii="Calibri" w:eastAsia="Times New Roman" w:hAnsi="Calibri" w:cs="Calibri"/>
+          <w:color w:val="000000"/>
+        </w:rPr>
+      </w:pPr>
+      <w:r>
+        <w:rPr>
+          <w:rFonts w:ascii="Calibri" w:eastAsia="Times New Roman" w:hAnsi="Calibri" w:cs="Calibri"/>
+          <w:color w:val="000000"/>
+        </w:rPr>
+        <w:t xml:space="preserve">Just under half of both the Best Picture (45%) and Top Grossing films (42%) over the past century passed the Bechdel Test.  Has this changed over time?  Maybe?  Since the turn of the century twenty years ago, of the top grossing films for each year - 14 pass the Bechdel test.  And of course the Best Picture Award winners have kept up with this trend, right?  Well, not exactly.  Since 2000, only 10 out of the 19 Academy Award Best Picture Winners pass the Bechdel Test.  </w:t>
+      </w:r>
+    </w:p>
+    <w:p>
+      <w:pPr>
+        <w:spacing w:after="0" w:line="240" w:lineRule="auto"/>
+        <w:ind w:firstLine="720"/>
+        <w:rPr>
+          <w:rFonts w:ascii="Calibri" w:eastAsia="Times New Roman" w:hAnsi="Calibri" w:cs="Calibri"/>
+          <w:color w:val="000000"/>
+        </w:rPr>
+      </w:pPr>
+      <w:r>
+        <w:rPr>
+          <w:rFonts w:ascii="Calibri" w:eastAsia="Times New Roman" w:hAnsi="Calibri" w:cs="Calibri"/>
+          <w:color w:val="000000"/>
+        </w:rPr>
+        <w:t>And at the turn of the millennium?  Both the top grossing film (</w:t>
+      </w:r>
+      <w:r>
+        <w:rPr>
+          <w:rFonts w:ascii="Calibri" w:eastAsia="Times New Roman" w:hAnsi="Calibri" w:cs="Calibri"/>
+          <w:i/>
+          <w:iCs/>
+          <w:color w:val="000000"/>
+        </w:rPr>
+        <w:t>Mission Impossible II</w:t>
+      </w:r>
+      <w:r>
+        <w:rPr>
+          <w:rFonts w:ascii="Calibri" w:eastAsia="Times New Roman" w:hAnsi="Calibri" w:cs="Calibri"/>
+          <w:color w:val="000000"/>
+        </w:rPr>
+        <w:t>) and the Best Picture award winner (</w:t>
+      </w:r>
+      <w:r>
+        <w:rPr>
+          <w:rFonts w:ascii="Calibri" w:eastAsia="Times New Roman" w:hAnsi="Calibri" w:cs="Calibri"/>
+          <w:i/>
+          <w:iCs/>
+          <w:color w:val="000000"/>
+        </w:rPr>
+        <w:t>Gladiator</w:t>
+      </w:r>
+      <w:r>
+        <w:rPr>
+          <w:rFonts w:ascii="Calibri" w:eastAsia="Times New Roman" w:hAnsi="Calibri" w:cs="Calibri"/>
+          <w:color w:val="000000"/>
+        </w:rPr>
+        <w:t xml:space="preserve">) FAIL the Bechdel test with a ZERO.  Which means, not only is there no conversation between </w:t>
+      </w:r>
+      <w:r>
+        <w:rPr>
+          <w:rFonts w:ascii="Calibri" w:eastAsia="Times New Roman" w:hAnsi="Calibri" w:cs="Calibri"/>
+          <w:color w:val="000000"/>
+        </w:rPr>
+        <w:t>two</w:t>
+      </w:r>
+      <w:r>
+        <w:rPr>
+          <w:rFonts w:ascii="Calibri" w:eastAsia="Times New Roman" w:hAnsi="Calibri" w:cs="Calibri"/>
+          <w:color w:val="000000"/>
+        </w:rPr>
+        <w:t xml:space="preserve"> women in the film about something besides a man.  The films don't have </w:t>
+      </w:r>
+      <w:r>
+        <w:rPr>
+          <w:rFonts w:ascii="Calibri" w:eastAsia="Times New Roman" w:hAnsi="Calibri" w:cs="Calibri"/>
+          <w:color w:val="000000"/>
+        </w:rPr>
+        <w:t>two</w:t>
+      </w:r>
+      <w:r>
+        <w:rPr>
+          <w:rFonts w:ascii="Calibri" w:eastAsia="Times New Roman" w:hAnsi="Calibri" w:cs="Calibri"/>
+          <w:color w:val="000000"/>
+        </w:rPr>
+        <w:t xml:space="preserve"> female character</w:t>
+      </w:r>
+      <w:r>
+        <w:rPr>
+          <w:rFonts w:ascii="Calibri" w:eastAsia="Times New Roman" w:hAnsi="Calibri" w:cs="Calibri"/>
+          <w:color w:val="000000"/>
+        </w:rPr>
+        <w:t>s at all</w:t>
+      </w:r>
+      <w:r>
+        <w:rPr>
+          <w:rFonts w:ascii="Calibri" w:eastAsia="Times New Roman" w:hAnsi="Calibri" w:cs="Calibri"/>
+          <w:color w:val="000000"/>
+        </w:rPr>
+        <w:t>.</w:t>
+      </w:r>
+    </w:p>
+    <w:p/>
+    <w:p>
+      <w:r>
+        <w:rPr>
+          <w:noProof/>
+        </w:rPr>
+        <w:lastRenderedPageBreak/>
+        <w:drawing>
+          <wp:inline distT="0" distB="0" distL="0" distR="0" wp14:anchorId="6BD7B839" wp14:editId="5C1C1528">
+            <wp:extent cx="5943600" cy="2971800"/>
+            <wp:effectExtent l="0" t="0" r="0" b="0"/>
+            <wp:docPr id="4" name="Picture 4" descr="A screenshot of a cell phone&#10;&#10;Description automatically generated"/>
+            <wp:cNvGraphicFramePr>
+              <a:graphicFrameLocks xmlns:a="http://schemas.openxmlformats.org/drawingml/2006/main" noChangeAspect="1"/>
+            </wp:cNvGraphicFramePr>
+            <a:graphic xmlns:a="http://schemas.openxmlformats.org/drawingml/2006/main">
+              <a:graphicData uri="http://schemas.openxmlformats.org/drawingml/2006/picture">
+                <pic:pic xmlns:pic="http://schemas.openxmlformats.org/drawingml/2006/picture">
+                  <pic:nvPicPr>
+                    <pic:cNvPr id="4" name="bechdel_2000s_horizontal_bar.png"/>
+                    <pic:cNvPicPr/>
+                  </pic:nvPicPr>
+                  <pic:blipFill>
+                    <a:blip r:embed="rId14">
+                      <a:extLst>
+                        <a:ext uri="{28A0092B-C50C-407E-A947-70E740481C1C}">
+                          <a14:useLocalDpi xmlns:a14="http://schemas.microsoft.com/office/drawing/2010/main" val="0"/>
+                        </a:ext>
+                      </a:extLst>
+                    </a:blip>
+                    <a:stretch>
+                      <a:fillRect/>
+                    </a:stretch>
+                  </pic:blipFill>
+                  <pic:spPr>
+                    <a:xfrm>
+                      <a:off x="0" y="0"/>
+                      <a:ext cx="5943600" cy="2971800"/>
+                    </a:xfrm>
+                    <a:prstGeom prst="rect">
+                      <a:avLst/>
+                    </a:prstGeom>
+                  </pic:spPr>
+                </pic:pic>
+              </a:graphicData>
+            </a:graphic>
+          </wp:inline>
+        </w:drawing>
+      </w:r>
+    </w:p>
     <w:p/>
     <w:p/>
     <w:p/>
@@ -1123,7 +1155,7 @@
 </file>
 
 <file path=word/numbering.xml><?xml version="1.0" encoding="utf-8"?>
-<w:numbering xmlns:wpc="http://schemas.microsoft.com/office/word/2010/wordprocessingCanvas" xmlns:cx="http://schemas.microsoft.com/office/drawing/2014/chartex" xmlns:cx1="http://schemas.microsoft.com/office/drawing/2015/9/8/chartex" xmlns:cx2="http://schemas.microsoft.com/office/drawing/2015/10/21/chartex" xmlns:cx3="http://schemas.microsoft.com/office/drawing/2016/5/9/chartex" xmlns:cx4="http://schemas.microsoft.com/office/drawing/2016/5/10/chartex" xmlns:cx5="http://schemas.microsoft.com/office/drawing/2016/5/11/chartex" xmlns:cx6="http://schemas.microsoft.com/office/drawing/2016/5/12/chartex" xmlns:cx7="http://schemas.microsoft.com/office/drawing/2016/5/13/chartex" xmlns:cx8="http://schemas.microsoft.com/office/drawing/2016/5/14/chartex" xmlns:mc="http://schemas.openxmlformats.org/markup-compatibility/2006" xmlns:aink="http://schemas.microsoft.com/office/drawing/2016/ink" xmlns:am3d="http://schemas.microsoft.com/office/drawing/2017/model3d" xmlns:o="urn:schemas-microsoft-com:office:office" xmlns:r="http://schemas.openxmlformats.org/officeDocument/2006/relationships" xmlns:m="http://schemas.openxmlformats.org/officeDocument/2006/math" xmlns:v="urn:schemas-microsoft-com:vml" xmlns:wp14="http://schemas.microsoft.com/office/word/2010/wordprocessingDrawing" xmlns:wp="http://schemas.openxmlformats.org/drawingml/2006/wordprocessingDrawing" xmlns:w10="urn:schemas-microsoft-com:office:word" xmlns:w="http://schemas.openxmlformats.org/wordprocessingml/2006/main" xmlns:w14="http://schemas.microsoft.com/office/word/2010/wordml" xmlns:w15="http://schemas.microsoft.com/office/word/2012/wordml" xmlns:w16cex="http://schemas.microsoft.com/office/word/2018/wordml/cex" xmlns:w16cid="http://schemas.microsoft.com/office/word/2016/wordml/cid" xmlns:w16="http://schemas.microsoft.com/office/word/2018/wordml" xmlns:w16se="http://schemas.microsoft.com/office/word/2015/wordml/symex" xmlns:wpg="http://schemas.microsoft.com/office/word/2010/wordprocessingGroup" xmlns:wpi="http://schemas.microsoft.com/office/word/2010/wordprocessingInk" xmlns:wne="http://schemas.microsoft.com/office/word/2006/wordml" xmlns:wps="http://schemas.microsoft.com/office/word/2010/wordprocessingShape" mc:Ignorable="w14 w15 w16se w16cid w16 w16cex wp14">
+<w:numbering xmlns:wpc="http://schemas.microsoft.com/office/word/2010/wordprocessingCanvas" xmlns:cx="http://schemas.microsoft.com/office/drawing/2014/chartex" xmlns:cx1="http://schemas.microsoft.com/office/drawing/2015/9/8/chartex" xmlns:cx2="http://schemas.microsoft.com/office/drawing/2015/10/21/chartex" xmlns:cx3="http://schemas.microsoft.com/office/drawing/2016/5/9/chartex" xmlns:cx4="http://schemas.microsoft.com/office/drawing/2016/5/10/chartex" xmlns:cx5="http://schemas.microsoft.com/office/drawing/2016/5/11/chartex" xmlns:cx6="http://schemas.microsoft.com/office/drawing/2016/5/12/chartex" xmlns:cx7="http://schemas.microsoft.com/office/drawing/2016/5/13/chartex" xmlns:cx8="http://schemas.microsoft.com/office/drawing/2016/5/14/chartex" xmlns:mc="http://schemas.openxmlformats.org/markup-compatibility/2006" xmlns:aink="http://schemas.microsoft.com/office/drawing/2016/ink" xmlns:am3d="http://schemas.microsoft.com/office/drawing/2017/model3d" xmlns:o="urn:schemas-microsoft-com:office:office" xmlns:r="http://schemas.openxmlformats.org/officeDocument/2006/relationships" xmlns:m="http://schemas.openxmlformats.org/officeDocument/2006/math" xmlns:v="urn:schemas-microsoft-com:vml" xmlns:wp14="http://schemas.microsoft.com/office/word/2010/wordprocessingDrawing" xmlns:wp="http://schemas.openxmlformats.org/drawingml/2006/wordprocessingDrawing" xmlns:w10="urn:schemas-microsoft-com:office:word" xmlns:w="http://schemas.openxmlformats.org/wordprocessingml/2006/main" xmlns:w14="http://schemas.microsoft.com/office/word/2010/wordml" xmlns:w15="http://schemas.microsoft.com/office/word/2012/wordml" xmlns:w16cid="http://schemas.microsoft.com/office/word/2016/wordml/cid" xmlns:w16se="http://schemas.microsoft.com/office/word/2015/wordml/symex" xmlns:wpg="http://schemas.microsoft.com/office/word/2010/wordprocessingGroup" xmlns:wpi="http://schemas.microsoft.com/office/word/2010/wordprocessingInk" xmlns:wne="http://schemas.microsoft.com/office/word/2006/wordml" xmlns:wps="http://schemas.microsoft.com/office/word/2010/wordprocessingShape" mc:Ignorable="w14 w15 w16se w16cid wp14">
   <w:abstractNum w:abstractNumId="0" w15:restartNumberingAfterBreak="0">
     <w:nsid w:val="17E73A0E"/>
     <w:multiLevelType w:val="hybridMultilevel"/>
@@ -1360,7 +1392,7 @@
 </file>
 
 <file path=word/styles.xml><?xml version="1.0" encoding="utf-8"?>
-<w:styles xmlns:mc="http://schemas.openxmlformats.org/markup-compatibility/2006" xmlns:r="http://schemas.openxmlformats.org/officeDocument/2006/relationships" xmlns:w="http://schemas.openxmlformats.org/wordprocessingml/2006/main" xmlns:w14="http://schemas.microsoft.com/office/word/2010/wordml" xmlns:w15="http://schemas.microsoft.com/office/word/2012/wordml" xmlns:w16cex="http://schemas.microsoft.com/office/word/2018/wordml/cex" xmlns:w16cid="http://schemas.microsoft.com/office/word/2016/wordml/cid" xmlns:w16="http://schemas.microsoft.com/office/word/2018/wordml" xmlns:w16se="http://schemas.microsoft.com/office/word/2015/wordml/symex" mc:Ignorable="w14 w15 w16se w16cid w16 w16cex">
+<w:styles xmlns:mc="http://schemas.openxmlformats.org/markup-compatibility/2006" xmlns:r="http://schemas.openxmlformats.org/officeDocument/2006/relationships" xmlns:w="http://schemas.openxmlformats.org/wordprocessingml/2006/main" xmlns:w14="http://schemas.microsoft.com/office/word/2010/wordml" xmlns:w15="http://schemas.microsoft.com/office/word/2012/wordml" xmlns:w16cid="http://schemas.microsoft.com/office/word/2016/wordml/cid" xmlns:w16se="http://schemas.microsoft.com/office/word/2015/wordml/symex" mc:Ignorable="w14 w15 w16se w16cid">
   <w:docDefaults>
     <w:rPrDefault>
       <w:rPr>
@@ -1376,7 +1408,7 @@
       </w:pPr>
     </w:pPrDefault>
   </w:docDefaults>
-  <w:latentStyles w:defLockedState="0" w:defUIPriority="99" w:defSemiHidden="0" w:defUnhideWhenUsed="0" w:defQFormat="0" w:count="376">
+  <w:latentStyles w:defLockedState="0" w:defUIPriority="99" w:defSemiHidden="0" w:defUnhideWhenUsed="0" w:defQFormat="0" w:count="375">
     <w:lsdException w:name="Normal" w:uiPriority="0" w:qFormat="1"/>
     <w:lsdException w:name="heading 1" w:uiPriority="9" w:qFormat="1"/>
     <w:lsdException w:name="heading 2" w:semiHidden="1" w:uiPriority="9" w:unhideWhenUsed="1" w:qFormat="1"/>
@@ -1752,7 +1784,6 @@
     <w:lsdException w:name="Smart Hyperlink" w:semiHidden="1" w:unhideWhenUsed="1"/>
     <w:lsdException w:name="Hashtag" w:semiHidden="1" w:unhideWhenUsed="1"/>
     <w:lsdException w:name="Unresolved Mention" w:semiHidden="1" w:unhideWhenUsed="1"/>
-    <w:lsdException w:name="Smart Link" w:semiHidden="1" w:unhideWhenUsed="1"/>
   </w:latentStyles>
   <w:style w:type="paragraph" w:default="1" w:styleId="Normal">
     <w:name w:val="Normal"/>

</xml_diff>